<commit_message>
début section simulation + légère correction dans le code
</commit_message>
<xml_diff>
--- a/TP3/rapport/rapport3_INF3500.docx
+++ b/TP3/rapport/rapport3_INF3500.docx
@@ -1788,31 +1788,65 @@
       <w:pPr>
         <w:spacing w:after="0"/>
       </w:pPr>
+    </w:p>
+    <w:p>
+      <w:pPr>
+        <w:spacing w:after="0"/>
+      </w:pPr>
+      <w:r>
+        <w:t xml:space="preserve">Pour créer notre banc d’essai, nous avons décidé de prendre quelques cas particuliers, mais beaucoup de valeur aléatoire. Pour la fonction </w:t>
+      </w:r>
+      <w:proofErr w:type="spellStart"/>
+      <w:r>
+        <w:t>ch</w:t>
+      </w:r>
+      <w:proofErr w:type="spellEnd"/>
+      <w:r>
+        <w:t xml:space="preserve"> et maj, les cas particuliers sont toutes les </w:t>
+      </w:r>
+      <w:r>
+        <w:t xml:space="preserve">combinaisons possibles </w:t>
+      </w:r>
+      <w:r>
+        <w:t>si chaque entrée n’avait que deux valeurs possibles : 0 ou la valeur maximale, à savoir 2</w:t>
+      </w:r>
+      <w:r>
+        <w:rPr>
+          <w:vertAlign w:val="superscript"/>
+        </w:rPr>
+        <w:t>32</w:t>
+      </w:r>
+      <w:r>
+        <w:t>-1 (</w:t>
+      </w:r>
+      <w:r>
+        <w:t>0xffffffff</w:t>
+      </w:r>
+      <w:r>
+        <w:t xml:space="preserve">). On a ainsi </w:t>
+      </w:r>
+      <w:r>
+        <w:t>8 cas particuliers pour ces deux fonctions. Pour les fonctions sigma, on se contente de deux cas particuliers qui sont les valeurs extrêmes.</w:t>
+      </w:r>
+    </w:p>
+    <w:p>
+      <w:pPr>
+        <w:spacing w:after="0"/>
+      </w:pPr>
+    </w:p>
+    <w:p>
+      <w:pPr>
+        <w:spacing w:after="0"/>
+        <w:rPr>
+          <w:rFonts w:cstheme="minorHAnsi"/>
+          <w:iCs/>
+        </w:rPr>
+      </w:pPr>
+      <w:r>
+        <w:t>Pour améliorer notre générateur, nous aurions pu vérifier que deux valeurs n’étaient jamais identiques. Mais la probabilité que cela arrive étant très faible, cela ne nous a pas semblé nécessaire.</w:t>
+      </w:r>
       <w:bookmarkStart w:id="9" w:name="_GoBack"/>
       <w:bookmarkEnd w:id="9"/>
-    </w:p>
-    <w:p>
-      <w:pPr>
-        <w:spacing w:after="0"/>
-      </w:pPr>
-    </w:p>
-    <w:p>
-      <w:pPr>
-        <w:spacing w:after="0"/>
-        <w:rPr>
-          <w:rFonts w:cstheme="minorHAnsi"/>
-          <w:iCs/>
-        </w:rPr>
-      </w:pPr>
-    </w:p>
-    <w:p>
-      <w:pPr>
-        <w:spacing w:after="0"/>
-        <w:rPr>
-          <w:rFonts w:cstheme="minorHAnsi"/>
-          <w:iCs/>
-        </w:rPr>
-      </w:pPr>
     </w:p>
     <w:p>
       <w:pPr>
@@ -5655,7 +5689,7 @@
 </file>
 
 <file path=customXml/itemProps1.xml><?xml version="1.0" encoding="utf-8"?>
-<ds:datastoreItem xmlns:ds="http://schemas.openxmlformats.org/officeDocument/2006/customXml" ds:itemID="{E7F7DDC4-365E-4801-9153-2E93D5D57425}">
+<ds:datastoreItem xmlns:ds="http://schemas.openxmlformats.org/officeDocument/2006/customXml" ds:itemID="{CDFDED92-0064-4043-9A43-8A771C838CB3}">
   <ds:schemaRefs>
     <ds:schemaRef ds:uri="http://schemas.openxmlformats.org/officeDocument/2006/bibliography"/>
   </ds:schemaRefs>

</xml_diff>

<commit_message>
Fichiers à remettre pour le TP3 mis dans un dossier de remise
</commit_message>
<xml_diff>
--- a/TP3/rapport/rapport3_INF3500.docx
+++ b/TP3/rapport/rapport3_INF3500.docx
@@ -1159,7 +1159,7 @@
             <w:noProof/>
             <w:webHidden/>
           </w:rPr>
-          <w:t>4</w:t>
+          <w:t>6</w:t>
         </w:r>
         <w:r>
           <w:rPr>
@@ -1228,7 +1228,7 @@
             <w:noProof/>
             <w:webHidden/>
           </w:rPr>
-          <w:t>5</w:t>
+          <w:t>13</w:t>
         </w:r>
         <w:r>
           <w:rPr>
@@ -1307,7 +1307,7 @@
             <w:noProof/>
             <w:webHidden/>
           </w:rPr>
-          <w:t>5</w:t>
+          <w:t>13</w:t>
         </w:r>
         <w:r>
           <w:rPr>
@@ -1386,7 +1386,7 @@
             <w:noProof/>
             <w:webHidden/>
           </w:rPr>
-          <w:t>5</w:t>
+          <w:t>13</w:t>
         </w:r>
         <w:r>
           <w:rPr>
@@ -1465,7 +1465,7 @@
             <w:noProof/>
             <w:webHidden/>
           </w:rPr>
-          <w:t>5</w:t>
+          <w:t>13</w:t>
         </w:r>
         <w:r>
           <w:rPr>
@@ -1521,20 +1521,17 @@
             <w:noProof/>
             <w:webHidden/>
           </w:rPr>
-        </w:r>
-        <w:r>
-          <w:rPr>
-            <w:noProof/>
-            <w:webHidden/>
-          </w:rPr>
           <w:fldChar w:fldCharType="separate"/>
         </w:r>
         <w:r>
           <w:rPr>
+            <w:b/>
+            <w:bCs/>
             <w:noProof/>
             <w:webHidden/>
+            <w:lang w:val="fr-FR"/>
           </w:rPr>
-          <w:t>5</w:t>
+          <w:t>Erreur ! Signet non défini.</w:t>
         </w:r>
         <w:r>
           <w:rPr>
@@ -3593,60 +3590,119 @@
         <w:rPr>
           <w:rFonts w:ascii="Courier New" w:hAnsi="Courier New" w:cs="Courier New"/>
         </w:rPr>
-        <w:t>ch_tb</w:t>
+        <w:t>CH</w:t>
+      </w:r>
+      <w:r>
+        <w:rPr>
+          <w:rFonts w:ascii="Courier New" w:hAnsi="Courier New" w:cs="Courier New"/>
+        </w:rPr>
+        <w:t>_tb</w:t>
+      </w:r>
+      <w:r>
+        <w:rPr>
+          <w:rFonts w:ascii="Courier New" w:hAnsi="Courier New" w:cs="Courier New"/>
+        </w:rPr>
+        <w:t>.vhd</w:t>
       </w:r>
       <w:proofErr w:type="spellEnd"/>
       <w:r>
-        <w:t xml:space="preserve">, </w:t>
+        <w:t>,</w:t>
+      </w:r>
+      <w:r>
+        <w:t xml:space="preserve"> </w:t>
       </w:r>
       <w:proofErr w:type="spellStart"/>
       <w:r>
         <w:rPr>
           <w:rFonts w:ascii="Courier New" w:hAnsi="Courier New" w:cs="Courier New"/>
         </w:rPr>
-        <w:t>maj_tb</w:t>
+        <w:t>MAJ</w:t>
+      </w:r>
+      <w:r>
+        <w:rPr>
+          <w:rFonts w:ascii="Courier New" w:hAnsi="Courier New" w:cs="Courier New"/>
+        </w:rPr>
+        <w:t>_tb</w:t>
+      </w:r>
+      <w:r>
+        <w:rPr>
+          <w:rFonts w:ascii="Courier New" w:hAnsi="Courier New" w:cs="Courier New"/>
+        </w:rPr>
+        <w:t>.vhd</w:t>
       </w:r>
       <w:proofErr w:type="spellEnd"/>
       <w:r>
-        <w:t xml:space="preserve">, </w:t>
-      </w:r>
+        <w:t>,</w:t>
+      </w:r>
+      <w:r>
+        <w:t xml:space="preserve"> </w:t>
+      </w:r>
+      <w:proofErr w:type="gramStart"/>
       <w:r>
         <w:rPr>
           <w:rFonts w:ascii="Courier New" w:hAnsi="Courier New" w:cs="Courier New"/>
         </w:rPr>
-        <w:t>sigma0_tb</w:t>
-      </w:r>
-      <w:r>
-        <w:t xml:space="preserve">, </w:t>
+        <w:t>SIGMA0</w:t>
       </w:r>
       <w:r>
         <w:rPr>
           <w:rFonts w:ascii="Courier New" w:hAnsi="Courier New" w:cs="Courier New"/>
         </w:rPr>
-        <w:t>sigma1</w:t>
+        <w:t>_tb</w:t>
       </w:r>
       <w:r>
         <w:rPr>
           <w:rFonts w:ascii="Courier New" w:hAnsi="Courier New" w:cs="Courier New"/>
         </w:rPr>
+        <w:t>.vhd</w:t>
+      </w:r>
+      <w:r>
+        <w:t>;</w:t>
+      </w:r>
+      <w:proofErr w:type="gramEnd"/>
+      <w:r>
+        <w:t xml:space="preserve"> </w:t>
+      </w:r>
+      <w:r>
+        <w:rPr>
+          <w:rFonts w:ascii="Courier New" w:hAnsi="Courier New" w:cs="Courier New"/>
+        </w:rPr>
+        <w:t>SIGMA1</w:t>
+      </w:r>
+      <w:r>
+        <w:rPr>
+          <w:rFonts w:ascii="Courier New" w:hAnsi="Courier New" w:cs="Courier New"/>
+        </w:rPr>
         <w:t>_tb</w:t>
       </w:r>
       <w:r>
-        <w:t xml:space="preserve">, </w:t>
-      </w:r>
-      <w:r>
         <w:rPr>
           <w:rFonts w:ascii="Courier New" w:hAnsi="Courier New" w:cs="Courier New"/>
         </w:rPr>
-        <w:t>sigma2</w:t>
+        <w:t>.vhd</w:t>
+      </w:r>
+      <w:r>
+        <w:t>, SIGMA</w:t>
       </w:r>
       <w:r>
         <w:rPr>
           <w:rFonts w:ascii="Courier New" w:hAnsi="Courier New" w:cs="Courier New"/>
         </w:rPr>
+        <w:t>2</w:t>
+      </w:r>
+      <w:r>
+        <w:rPr>
+          <w:rFonts w:ascii="Courier New" w:hAnsi="Courier New" w:cs="Courier New"/>
+        </w:rPr>
         <w:t>_tb</w:t>
       </w:r>
       <w:r>
+        <w:rPr>
+          <w:rFonts w:ascii="Courier New" w:hAnsi="Courier New" w:cs="Courier New"/>
+        </w:rPr>
+        <w:t>.vhd</w:t>
+      </w:r>
+      <w:r>
         <w:t xml:space="preserve"> et</w:t>
       </w:r>
       <w:r>
@@ -3656,13 +3712,27 @@
         <w:rPr>
           <w:rFonts w:ascii="Courier New" w:hAnsi="Courier New" w:cs="Courier New"/>
         </w:rPr>
-        <w:t>sigma3</w:t>
+        <w:t>SIGMA</w:t>
       </w:r>
       <w:r>
         <w:rPr>
           <w:rFonts w:ascii="Courier New" w:hAnsi="Courier New" w:cs="Courier New"/>
         </w:rPr>
+        <w:t>3</w:t>
+      </w:r>
+      <w:bookmarkStart w:id="9" w:name="_GoBack"/>
+      <w:bookmarkEnd w:id="9"/>
+      <w:r>
+        <w:rPr>
+          <w:rFonts w:ascii="Courier New" w:hAnsi="Courier New" w:cs="Courier New"/>
+        </w:rPr>
         <w:t>_tb</w:t>
+      </w:r>
+      <w:r>
+        <w:rPr>
+          <w:rFonts w:ascii="Courier New" w:hAnsi="Courier New" w:cs="Courier New"/>
+        </w:rPr>
+        <w:t>.vhd</w:t>
       </w:r>
       <w:r>
         <w:t xml:space="preserve"> pour les modules </w:t>
@@ -5082,6 +5152,30 @@
       <w:r>
         <w:t>érés de manière à ce que chaque valeur(s) imposée(s) en entrée à un module ait sa sortie correspondante. Dans le cas particulier des modules concernés dans ce laboratoire, il n’y avait qu’une seule sortie pour chaque module, par conséquent, les vecteurs de sorties ne contiennent qu’une valeur pour chaque sortie.</w:t>
       </w:r>
+      <w:r>
+        <w:t xml:space="preserve"> Les fonctions utilisées pour générer les sorties sont définies dans un fichier séparé nommé « </w:t>
+      </w:r>
+      <w:r>
+        <w:t>fonctions_TP3.h</w:t>
+      </w:r>
+      <w:r>
+        <w:t> »</w:t>
+      </w:r>
+      <w:r>
+        <w:t xml:space="preserve"> qui est inclus dans le fichier</w:t>
+      </w:r>
+      <w:r>
+        <w:t xml:space="preserve"> </w:t>
+      </w:r>
+      <w:r>
+        <w:t>« g</w:t>
+      </w:r>
+      <w:r>
+        <w:t>enerateur_vecteur_de_test.cpp »</w:t>
+      </w:r>
+      <w:r>
+        <w:t>. </w:t>
+      </w:r>
     </w:p>
     <w:p>
       <w:pPr>
@@ -5182,12 +5276,11 @@
       <w:pPr>
         <w:pStyle w:val="Titre2"/>
       </w:pPr>
-      <w:bookmarkStart w:id="9" w:name="_Toc32948819"/>
-      <w:r>
-        <w:lastRenderedPageBreak/>
+      <w:bookmarkStart w:id="10" w:name="_Toc32948819"/>
+      <w:r>
         <w:t>Description des résultats obtenus</w:t>
       </w:r>
-      <w:bookmarkEnd w:id="9"/>
+      <w:bookmarkEnd w:id="10"/>
     </w:p>
     <w:p>
       <w:pPr>
@@ -5644,21 +5737,7 @@
           <w:rFonts w:cstheme="minorHAnsi"/>
           <w:iCs/>
         </w:rPr>
-        <w:t>Enfin, la figure suivante contient</w:t>
-      </w:r>
-      <w:r>
-        <w:rPr>
-          <w:rFonts w:cstheme="minorHAnsi"/>
-          <w:iCs/>
-        </w:rPr>
-        <w:t xml:space="preserve"> la sortie de la console suite à</w:t>
-      </w:r>
-      <w:r>
-        <w:rPr>
-          <w:rFonts w:cstheme="minorHAnsi"/>
-          <w:iCs/>
-        </w:rPr>
-        <w:t xml:space="preserve"> la simulation. Celle-ci confirme que la simulation a réussi puisqu’elle contient le message d’erreur attendu en cas de simulation réussie, soit « </w:t>
+        <w:t>Enfin, la figure suivante contient la sortie de la console suite à la simulation. Celle-ci confirme que la simulation a réussi puisqu’elle contient le message d’erreur attendu en cas de simulation réussie, soit « </w:t>
       </w:r>
       <w:proofErr w:type="spellStart"/>
       <w:r>
@@ -5870,13 +5949,7 @@
         <w:t> :</w:t>
       </w:r>
       <w:r>
-        <w:t xml:space="preserve"> Sortie de la console suite à</w:t>
-      </w:r>
-      <w:r>
-        <w:t xml:space="preserve"> la simulation</w:t>
-      </w:r>
-      <w:r>
-        <w:t xml:space="preserve"> du module </w:t>
+        <w:t xml:space="preserve"> Sortie de la console suite à la simulation du module </w:t>
       </w:r>
       <w:proofErr w:type="spellStart"/>
       <w:r>
@@ -6587,7 +6660,7 @@
           <w:b/>
           <w:noProof/>
         </w:rPr>
-        <w:t>3</w:t>
+        <w:t>7</w:t>
       </w:r>
       <w:r>
         <w:rPr>
@@ -6871,7 +6944,7 @@
           <w:bCs/>
           <w:noProof/>
         </w:rPr>
-        <w:t>4</w:t>
+        <w:t>8</w:t>
       </w:r>
       <w:r>
         <w:rPr>
@@ -7094,7 +7167,7 @@
           <w:b/>
           <w:noProof/>
         </w:rPr>
-        <w:t>3</w:t>
+        <w:t>9</w:t>
       </w:r>
       <w:r>
         <w:rPr>
@@ -7378,7 +7451,7 @@
           <w:bCs/>
           <w:noProof/>
         </w:rPr>
-        <w:t>4</w:t>
+        <w:t>10</w:t>
       </w:r>
       <w:r>
         <w:rPr>
@@ -7604,7 +7677,7 @@
           <w:b/>
           <w:noProof/>
         </w:rPr>
-        <w:t>3</w:t>
+        <w:t>11</w:t>
       </w:r>
       <w:r>
         <w:rPr>
@@ -7888,7 +7961,7 @@
           <w:bCs/>
           <w:noProof/>
         </w:rPr>
-        <w:t>4</w:t>
+        <w:t>12</w:t>
       </w:r>
       <w:r>
         <w:rPr>
@@ -8110,7 +8183,7 @@
           <w:b/>
           <w:noProof/>
         </w:rPr>
-        <w:t>3</w:t>
+        <w:t>13</w:t>
       </w:r>
       <w:r>
         <w:rPr>
@@ -8394,7 +8467,7 @@
           <w:bCs/>
           <w:noProof/>
         </w:rPr>
-        <w:t>4</w:t>
+        <w:t>14</w:t>
       </w:r>
       <w:r>
         <w:rPr>
@@ -8435,7 +8508,7 @@
       <w:pPr>
         <w:pStyle w:val="Titre1"/>
       </w:pPr>
-      <w:bookmarkStart w:id="10" w:name="_Toc32948820"/>
+      <w:bookmarkStart w:id="11" w:name="_Toc32948820"/>
       <w:r>
         <w:lastRenderedPageBreak/>
         <w:t>R</w:t>
@@ -8446,17 +8519,17 @@
       <w:r>
         <w:t>s</w:t>
       </w:r>
-      <w:bookmarkEnd w:id="10"/>
+      <w:bookmarkEnd w:id="11"/>
     </w:p>
     <w:p>
       <w:pPr>
         <w:pStyle w:val="Titre2"/>
       </w:pPr>
-      <w:bookmarkStart w:id="11" w:name="_Toc32948821"/>
+      <w:bookmarkStart w:id="12" w:name="_Toc32948821"/>
       <w:r>
         <w:t>Question 1</w:t>
       </w:r>
-      <w:bookmarkEnd w:id="11"/>
+      <w:bookmarkEnd w:id="12"/>
     </w:p>
     <w:p>
       <w:pPr>
@@ -8581,14 +8654,14 @@
       <w:pPr>
         <w:pStyle w:val="Titre2"/>
       </w:pPr>
-      <w:bookmarkStart w:id="12" w:name="_Toc32948822"/>
+      <w:bookmarkStart w:id="13" w:name="_Toc32948822"/>
       <w:r>
         <w:t xml:space="preserve">Question </w:t>
       </w:r>
       <w:r>
         <w:t>2</w:t>
       </w:r>
-      <w:bookmarkEnd w:id="12"/>
+      <w:bookmarkEnd w:id="13"/>
       <w:r>
         <w:t xml:space="preserve"> </w:t>
       </w:r>
@@ -8686,11 +8759,11 @@
       <w:pPr>
         <w:pStyle w:val="Titre2"/>
       </w:pPr>
-      <w:bookmarkStart w:id="13" w:name="_Toc32948823"/>
+      <w:bookmarkStart w:id="14" w:name="_Toc32948823"/>
       <w:r>
         <w:t>Question 3</w:t>
       </w:r>
-      <w:bookmarkEnd w:id="13"/>
+      <w:bookmarkEnd w:id="14"/>
       <w:r>
         <w:t xml:space="preserve"> </w:t>
       </w:r>
@@ -8797,8 +8870,6 @@
           <w:rFonts w:cstheme="minorHAnsi"/>
         </w:rPr>
       </w:pPr>
-      <w:bookmarkStart w:id="14" w:name="_GoBack"/>
-      <w:bookmarkEnd w:id="14"/>
     </w:p>
     <w:sectPr>
       <w:headerReference w:type="default" r:id="rId21"/>
@@ -8864,7 +8935,7 @@
         <w:noProof/>
         <w:lang w:val="fr-FR"/>
       </w:rPr>
-      <w:t>12</w:t>
+      <w:t>14</w:t>
     </w:r>
     <w:r>
       <w:fldChar w:fldCharType="end"/>
@@ -12302,7 +12373,7 @@
 </file>
 
 <file path=customXml/itemProps1.xml><?xml version="1.0" encoding="utf-8"?>
-<ds:datastoreItem xmlns:ds="http://schemas.openxmlformats.org/officeDocument/2006/customXml" ds:itemID="{92952DDE-649D-43A0-B3A2-9EFBBCD8ABDF}">
+<ds:datastoreItem xmlns:ds="http://schemas.openxmlformats.org/officeDocument/2006/customXml" ds:itemID="{AC7B7E15-33E6-44FF-BB91-3FE08E4323B0}">
   <ds:schemaRefs>
     <ds:schemaRef ds:uri="http://schemas.openxmlformats.org/officeDocument/2006/bibliography"/>
   </ds:schemaRefs>

</xml_diff>

<commit_message>
mise à jour mineur rapport
</commit_message>
<xml_diff>
--- a/TP3/rapport/rapport3_INF3500.docx
+++ b/TP3/rapport/rapport3_INF3500.docx
@@ -1,6 +1,6 @@
 
 <file path=word/document.xml><?xml version="1.0" encoding="utf-8"?>
-<w:document xmlns:wpc="http://schemas.microsoft.com/office/word/2010/wordprocessingCanvas" xmlns:cx="http://schemas.microsoft.com/office/drawing/2014/chartex" xmlns:mc="http://schemas.openxmlformats.org/markup-compatibility/2006" xmlns:o="urn:schemas-microsoft-com:office:office" xmlns:r="http://schemas.openxmlformats.org/officeDocument/2006/relationships" xmlns:m="http://schemas.openxmlformats.org/officeDocument/2006/math" xmlns:v="urn:schemas-microsoft-com:vml" xmlns:wp14="http://schemas.microsoft.com/office/word/2010/wordprocessingDrawing" xmlns:wp="http://schemas.openxmlformats.org/drawingml/2006/wordprocessingDrawing" xmlns:w10="urn:schemas-microsoft-com:office:word" xmlns:w="http://schemas.openxmlformats.org/wordprocessingml/2006/main" xmlns:w14="http://schemas.microsoft.com/office/word/2010/wordml" xmlns:w15="http://schemas.microsoft.com/office/word/2012/wordml" xmlns:w16se="http://schemas.microsoft.com/office/word/2015/wordml/symex" xmlns:wpg="http://schemas.microsoft.com/office/word/2010/wordprocessingGroup" xmlns:wpi="http://schemas.microsoft.com/office/word/2010/wordprocessingInk" xmlns:wne="http://schemas.microsoft.com/office/word/2006/wordml" xmlns:wps="http://schemas.microsoft.com/office/word/2010/wordprocessingShape" mc:Ignorable="w14 w15 w16se wp14">
+<w:document xmlns:wpc="http://schemas.microsoft.com/office/word/2010/wordprocessingCanvas" xmlns:cx="http://schemas.microsoft.com/office/drawing/2014/chartex" xmlns:cx1="http://schemas.microsoft.com/office/drawing/2015/9/8/chartex" xmlns:cx2="http://schemas.microsoft.com/office/drawing/2015/10/21/chartex" xmlns:cx3="http://schemas.microsoft.com/office/drawing/2016/5/9/chartex" xmlns:cx4="http://schemas.microsoft.com/office/drawing/2016/5/10/chartex" xmlns:cx5="http://schemas.microsoft.com/office/drawing/2016/5/11/chartex" xmlns:cx6="http://schemas.microsoft.com/office/drawing/2016/5/12/chartex" xmlns:cx7="http://schemas.microsoft.com/office/drawing/2016/5/13/chartex" xmlns:cx8="http://schemas.microsoft.com/office/drawing/2016/5/14/chartex" xmlns:mc="http://schemas.openxmlformats.org/markup-compatibility/2006" xmlns:aink="http://schemas.microsoft.com/office/drawing/2016/ink" xmlns:am3d="http://schemas.microsoft.com/office/drawing/2017/model3d" xmlns:o="urn:schemas-microsoft-com:office:office" xmlns:r="http://schemas.openxmlformats.org/officeDocument/2006/relationships" xmlns:m="http://schemas.openxmlformats.org/officeDocument/2006/math" xmlns:v="urn:schemas-microsoft-com:vml" xmlns:wp14="http://schemas.microsoft.com/office/word/2010/wordprocessingDrawing" xmlns:wp="http://schemas.openxmlformats.org/drawingml/2006/wordprocessingDrawing" xmlns:w10="urn:schemas-microsoft-com:office:word" xmlns:w="http://schemas.openxmlformats.org/wordprocessingml/2006/main" xmlns:w14="http://schemas.microsoft.com/office/word/2010/wordml" xmlns:w15="http://schemas.microsoft.com/office/word/2012/wordml" xmlns:w16cex="http://schemas.microsoft.com/office/word/2018/wordml/cex" xmlns:w16cid="http://schemas.microsoft.com/office/word/2016/wordml/cid" xmlns:w16="http://schemas.microsoft.com/office/word/2018/wordml" xmlns:w16se="http://schemas.microsoft.com/office/word/2015/wordml/symex" xmlns:wpg="http://schemas.microsoft.com/office/word/2010/wordprocessingGroup" xmlns:wpi="http://schemas.microsoft.com/office/word/2010/wordprocessingInk" xmlns:wne="http://schemas.microsoft.com/office/word/2006/wordml" xmlns:wps="http://schemas.microsoft.com/office/word/2010/wordprocessingShape" mc:Ignorable="w14 w15 w16se w16cid w16 w16cex wp14">
   <w:body>
     <w:p>
       <w:pPr>
@@ -1478,72 +1478,6 @@
     </w:p>
     <w:p>
       <w:pPr>
-        <w:pStyle w:val="TM1"/>
-        <w:rPr>
-          <w:rFonts w:asciiTheme="minorHAnsi" w:eastAsiaTheme="minorEastAsia" w:hAnsiTheme="minorHAnsi" w:cstheme="minorBidi"/>
-          <w:noProof/>
-          <w:sz w:val="22"/>
-          <w:szCs w:val="22"/>
-          <w:lang w:eastAsia="fr-CA"/>
-        </w:rPr>
-      </w:pPr>
-      <w:hyperlink w:anchor="_Toc32948824" w:history="1">
-        <w:r>
-          <w:rPr>
-            <w:rStyle w:val="Lienhypertexte"/>
-            <w:noProof/>
-          </w:rPr>
-          <w:t>4 Références</w:t>
-        </w:r>
-        <w:r>
-          <w:rPr>
-            <w:noProof/>
-            <w:webHidden/>
-          </w:rPr>
-          <w:tab/>
-        </w:r>
-        <w:r>
-          <w:rPr>
-            <w:noProof/>
-            <w:webHidden/>
-          </w:rPr>
-          <w:fldChar w:fldCharType="begin"/>
-        </w:r>
-        <w:r>
-          <w:rPr>
-            <w:noProof/>
-            <w:webHidden/>
-          </w:rPr>
-          <w:instrText xml:space="preserve"> PAGEREF _Toc32948824 \h </w:instrText>
-        </w:r>
-        <w:r>
-          <w:rPr>
-            <w:noProof/>
-            <w:webHidden/>
-          </w:rPr>
-          <w:fldChar w:fldCharType="separate"/>
-        </w:r>
-        <w:r>
-          <w:rPr>
-            <w:b/>
-            <w:bCs/>
-            <w:noProof/>
-            <w:webHidden/>
-            <w:lang w:val="fr-FR"/>
-          </w:rPr>
-          <w:t>Erreur ! Signet non défini.</w:t>
-        </w:r>
-        <w:r>
-          <w:rPr>
-            <w:noProof/>
-            <w:webHidden/>
-          </w:rPr>
-          <w:fldChar w:fldCharType="end"/>
-        </w:r>
-      </w:hyperlink>
-    </w:p>
-    <w:p>
-      <w:pPr>
         <w:rPr>
           <w:sz w:val="24"/>
         </w:rPr>
@@ -1818,7 +1752,7 @@
           <w:rFonts w:cstheme="minorHAnsi"/>
           <w:iCs/>
         </w:rPr>
-        <w:t xml:space="preserve">de teste </w:t>
+        <w:t xml:space="preserve">de test </w:t>
       </w:r>
       <w:r>
         <w:rPr>
@@ -3467,7 +3401,21 @@
           <w:rFonts w:cstheme="minorHAnsi"/>
           <w:iCs/>
         </w:rPr>
-        <w:t xml:space="preserve">il est possible de confirmer le fonctionnement de chaque module, sans nécessiter de teste l’ensemble des </w:t>
+        <w:t>il est possible de confirmer le fonctionnement de chaque module, sans nécessiter de teste</w:t>
+      </w:r>
+      <w:r>
+        <w:rPr>
+          <w:rFonts w:cstheme="minorHAnsi"/>
+          <w:iCs/>
+        </w:rPr>
+        <w:t>r</w:t>
+      </w:r>
+      <w:r>
+        <w:rPr>
+          <w:rFonts w:cstheme="minorHAnsi"/>
+          <w:iCs/>
+        </w:rPr>
+        <w:t xml:space="preserve"> l’ensemble des </w:t>
       </w:r>
       <w:r>
         <w:rPr>
@@ -3532,7 +3480,7 @@
           <w:rFonts w:cstheme="minorHAnsi"/>
           <w:iCs/>
         </w:rPr>
-        <w:t xml:space="preserve">, l’on peut raisonnablement supposer que si le </w:t>
+        <w:t xml:space="preserve">, on peut raisonnablement supposer que si </w:t>
       </w:r>
       <w:r>
         <w:rPr>
@@ -3637,7 +3585,6 @@
       <w:r>
         <w:t xml:space="preserve"> </w:t>
       </w:r>
-      <w:proofErr w:type="gramStart"/>
       <w:r>
         <w:rPr>
           <w:rFonts w:ascii="Courier New" w:hAnsi="Courier New" w:cs="Courier New"/>
@@ -3657,9 +3604,56 @@
         <w:t>.vhd</w:t>
       </w:r>
       <w:r>
-        <w:t>;</w:t>
-      </w:r>
-      <w:proofErr w:type="gramEnd"/>
+        <w:t xml:space="preserve">; </w:t>
+      </w:r>
+      <w:r>
+        <w:rPr>
+          <w:rFonts w:ascii="Courier New" w:hAnsi="Courier New" w:cs="Courier New"/>
+        </w:rPr>
+        <w:t>SIGMA1</w:t>
+      </w:r>
+      <w:r>
+        <w:rPr>
+          <w:rFonts w:ascii="Courier New" w:hAnsi="Courier New" w:cs="Courier New"/>
+        </w:rPr>
+        <w:t>_tb</w:t>
+      </w:r>
+      <w:r>
+        <w:rPr>
+          <w:rFonts w:ascii="Courier New" w:hAnsi="Courier New" w:cs="Courier New"/>
+        </w:rPr>
+        <w:t>.vhd</w:t>
+      </w:r>
+      <w:r>
+        <w:t xml:space="preserve">, </w:t>
+      </w:r>
+      <w:r>
+        <w:rPr>
+          <w:rFonts w:ascii="Courier New" w:hAnsi="Courier New" w:cs="Courier New"/>
+        </w:rPr>
+        <w:t>SIGMA</w:t>
+      </w:r>
+      <w:r>
+        <w:rPr>
+          <w:rFonts w:ascii="Courier New" w:hAnsi="Courier New" w:cs="Courier New"/>
+        </w:rPr>
+        <w:t>2</w:t>
+      </w:r>
+      <w:r>
+        <w:rPr>
+          <w:rFonts w:ascii="Courier New" w:hAnsi="Courier New" w:cs="Courier New"/>
+        </w:rPr>
+        <w:t>_tb</w:t>
+      </w:r>
+      <w:r>
+        <w:rPr>
+          <w:rFonts w:ascii="Courier New" w:hAnsi="Courier New" w:cs="Courier New"/>
+        </w:rPr>
+        <w:t>.vhd</w:t>
+      </w:r>
+      <w:r>
+        <w:t xml:space="preserve"> et</w:t>
+      </w:r>
       <w:r>
         <w:t xml:space="preserve"> </w:t>
       </w:r>
@@ -3667,12 +3661,18 @@
         <w:rPr>
           <w:rFonts w:ascii="Courier New" w:hAnsi="Courier New" w:cs="Courier New"/>
         </w:rPr>
-        <w:t>SIGMA1</w:t>
+        <w:t>SIGMA</w:t>
       </w:r>
       <w:r>
         <w:rPr>
           <w:rFonts w:ascii="Courier New" w:hAnsi="Courier New" w:cs="Courier New"/>
         </w:rPr>
+        <w:t>3</w:t>
+      </w:r>
+      <w:r>
+        <w:rPr>
+          <w:rFonts w:ascii="Courier New" w:hAnsi="Courier New" w:cs="Courier New"/>
+        </w:rPr>
         <w:t>_tb</w:t>
       </w:r>
       <w:r>
@@ -3682,25 +3682,51 @@
         <w:t>.vhd</w:t>
       </w:r>
       <w:r>
-        <w:t>, SIGMA</w:t>
-      </w:r>
+        <w:t xml:space="preserve"> pour les modules </w:t>
+      </w:r>
+      <w:proofErr w:type="spellStart"/>
       <w:r>
         <w:rPr>
           <w:rFonts w:ascii="Courier New" w:hAnsi="Courier New" w:cs="Courier New"/>
         </w:rPr>
-        <w:t>2</w:t>
+        <w:t>ch</w:t>
+      </w:r>
+      <w:proofErr w:type="spellEnd"/>
+      <w:r>
+        <w:t xml:space="preserve">, </w:t>
       </w:r>
       <w:r>
         <w:rPr>
           <w:rFonts w:ascii="Courier New" w:hAnsi="Courier New" w:cs="Courier New"/>
         </w:rPr>
-        <w:t>_tb</w:t>
+        <w:t>maj</w:t>
+      </w:r>
+      <w:r>
+        <w:t xml:space="preserve">, </w:t>
       </w:r>
       <w:r>
         <w:rPr>
           <w:rFonts w:ascii="Courier New" w:hAnsi="Courier New" w:cs="Courier New"/>
         </w:rPr>
-        <w:t>.vhd</w:t>
+        <w:t>sigma0</w:t>
+      </w:r>
+      <w:r>
+        <w:t xml:space="preserve">, </w:t>
+      </w:r>
+      <w:r>
+        <w:rPr>
+          <w:rFonts w:ascii="Courier New" w:hAnsi="Courier New" w:cs="Courier New"/>
+        </w:rPr>
+        <w:t>sigma1</w:t>
+      </w:r>
+      <w:r>
+        <w:t xml:space="preserve">, </w:t>
+      </w:r>
+      <w:r>
+        <w:rPr>
+          <w:rFonts w:ascii="Courier New" w:hAnsi="Courier New" w:cs="Courier New"/>
+        </w:rPr>
+        <w:t>sigma2</w:t>
       </w:r>
       <w:r>
         <w:t xml:space="preserve"> et</w:t>
@@ -3712,169 +3738,104 @@
         <w:rPr>
           <w:rFonts w:ascii="Courier New" w:hAnsi="Courier New" w:cs="Courier New"/>
         </w:rPr>
-        <w:t>SIGMA</w:t>
-      </w:r>
-      <w:r>
-        <w:rPr>
-          <w:rFonts w:ascii="Courier New" w:hAnsi="Courier New" w:cs="Courier New"/>
-        </w:rPr>
-        <w:t>3</w:t>
-      </w:r>
-      <w:bookmarkStart w:id="9" w:name="_GoBack"/>
-      <w:bookmarkEnd w:id="9"/>
-      <w:r>
-        <w:rPr>
-          <w:rFonts w:ascii="Courier New" w:hAnsi="Courier New" w:cs="Courier New"/>
-        </w:rPr>
-        <w:t>_tb</w:t>
-      </w:r>
-      <w:r>
-        <w:rPr>
-          <w:rFonts w:ascii="Courier New" w:hAnsi="Courier New" w:cs="Courier New"/>
-        </w:rPr>
-        <w:t>.vhd</w:t>
-      </w:r>
-      <w:r>
-        <w:t xml:space="preserve"> pour les modules </w:t>
-      </w:r>
-      <w:proofErr w:type="spellStart"/>
-      <w:r>
-        <w:rPr>
-          <w:rFonts w:ascii="Courier New" w:hAnsi="Courier New" w:cs="Courier New"/>
-        </w:rPr>
-        <w:t>ch</w:t>
-      </w:r>
-      <w:proofErr w:type="spellEnd"/>
-      <w:r>
-        <w:t xml:space="preserve">, </w:t>
-      </w:r>
-      <w:r>
-        <w:rPr>
-          <w:rFonts w:ascii="Courier New" w:hAnsi="Courier New" w:cs="Courier New"/>
-        </w:rPr>
-        <w:t>maj</w:t>
-      </w:r>
-      <w:r>
-        <w:t xml:space="preserve">, </w:t>
-      </w:r>
-      <w:r>
-        <w:rPr>
-          <w:rFonts w:ascii="Courier New" w:hAnsi="Courier New" w:cs="Courier New"/>
-        </w:rPr>
-        <w:t>sigma0</w:t>
-      </w:r>
-      <w:r>
-        <w:t xml:space="preserve">, </w:t>
-      </w:r>
-      <w:r>
-        <w:rPr>
-          <w:rFonts w:ascii="Courier New" w:hAnsi="Courier New" w:cs="Courier New"/>
-        </w:rPr>
-        <w:t>sigma1</w:t>
-      </w:r>
-      <w:r>
-        <w:t xml:space="preserve">, </w:t>
-      </w:r>
-      <w:r>
-        <w:rPr>
-          <w:rFonts w:ascii="Courier New" w:hAnsi="Courier New" w:cs="Courier New"/>
-        </w:rPr>
-        <w:t>sigma2</w:t>
-      </w:r>
-      <w:r>
-        <w:t xml:space="preserve"> et</w:t>
-      </w:r>
-      <w:r>
+        <w:t>sigma3</w:t>
+      </w:r>
+      <w:r>
+        <w:t xml:space="preserve"> respectivement.</w:t>
+      </w:r>
+    </w:p>
+    <w:p>
+      <w:pPr>
+        <w:spacing w:after="0"/>
+      </w:pPr>
+    </w:p>
+    <w:p>
+      <w:pPr>
+        <w:spacing w:after="0"/>
+      </w:pPr>
+      <w:r>
+        <w:t>Pour créer</w:t>
+      </w:r>
+      <w:r>
+        <w:t xml:space="preserve"> les</w:t>
+      </w:r>
+      <w:r>
+        <w:t xml:space="preserve"> banc</w:t>
+      </w:r>
+      <w:r>
+        <w:t>s</w:t>
+      </w:r>
+      <w:r>
+        <w:t xml:space="preserve"> d’essai, il a été décidé de générer des vecteurs d’entrées comprenant quelques cas limites et de les complémenter avec des entrées aléatoires.</w:t>
+      </w:r>
+    </w:p>
+    <w:p>
+      <w:pPr>
+        <w:spacing w:after="0"/>
+      </w:pPr>
+    </w:p>
+    <w:p>
+      <w:pPr>
+        <w:spacing w:after="0"/>
+      </w:pPr>
+      <w:r>
+        <w:t>Afin de générer les vecteurs de test, un petit programme C++ a été créé afin d’automatiser le processus de génération de vecteurs de test. Le code du programme en question est réalisé dans le fichier</w:t>
+      </w:r>
+      <w:r>
+        <w:t xml:space="preserve"> « generateur_vecteur_de_test.cpp ».</w:t>
+      </w:r>
+    </w:p>
+    <w:p>
+      <w:pPr>
+        <w:spacing w:after="0"/>
+      </w:pPr>
+    </w:p>
+    <w:p>
+      <w:pPr>
+        <w:spacing w:after="0"/>
+        <w:rPr>
+          <w:rFonts w:cstheme="minorHAnsi"/>
+          <w:iCs/>
+        </w:rPr>
+      </w:pPr>
+      <w:r>
+        <w:t xml:space="preserve">Tel que précisé plus haut, </w:t>
+      </w:r>
+      <w:r>
+        <w:rPr>
+          <w:rFonts w:cstheme="minorHAnsi"/>
+          <w:iCs/>
+        </w:rPr>
+        <w:t>les cas limites utilisés pour un module de N entrées sont les 2</w:t>
+      </w:r>
+      <w:r>
+        <w:rPr>
+          <w:rFonts w:cstheme="minorHAnsi"/>
+          <w:iCs/>
+          <w:vertAlign w:val="superscript"/>
+        </w:rPr>
+        <w:t>N</w:t>
+      </w:r>
+      <w:r>
+        <w:rPr>
+          <w:rFonts w:cstheme="minorHAnsi"/>
+          <w:iCs/>
+        </w:rPr>
+        <w:t xml:space="preserve"> combinaisons d’entrées pour lesquelles tous les bits d’une ou de plusieurs des entrées sont des ‘1’ logiques ou des ‘0’ logiques. Par exemple, les module</w:t>
+      </w:r>
+      <w:r>
+        <w:rPr>
+          <w:rFonts w:cstheme="minorHAnsi"/>
+          <w:iCs/>
+        </w:rPr>
+        <w:t>s</w:t>
+      </w:r>
+      <w:r>
+        <w:rPr>
+          <w:rFonts w:cstheme="minorHAnsi"/>
+          <w:iCs/>
+        </w:rPr>
         <w:t xml:space="preserve"> </w:t>
-      </w:r>
-      <w:r>
-        <w:rPr>
-          <w:rFonts w:ascii="Courier New" w:hAnsi="Courier New" w:cs="Courier New"/>
-        </w:rPr>
-        <w:t>sigma3</w:t>
-      </w:r>
-      <w:r>
-        <w:t xml:space="preserve"> respectivement.</w:t>
-      </w:r>
-    </w:p>
-    <w:p>
-      <w:pPr>
-        <w:spacing w:after="0"/>
-      </w:pPr>
-    </w:p>
-    <w:p>
-      <w:pPr>
-        <w:spacing w:after="0"/>
-      </w:pPr>
-      <w:r>
-        <w:t>Pour créer</w:t>
-      </w:r>
-      <w:r>
-        <w:t xml:space="preserve"> les</w:t>
-      </w:r>
-      <w:r>
-        <w:t xml:space="preserve"> banc</w:t>
-      </w:r>
-      <w:r>
-        <w:t>s</w:t>
-      </w:r>
-      <w:r>
-        <w:t xml:space="preserve"> d’essai, il a été décidé de générer des vecteurs d’entrées comprenant quelques cas limites et de les complémenter avec des entrées aléatoires.</w:t>
-      </w:r>
-    </w:p>
-    <w:p>
-      <w:pPr>
-        <w:spacing w:after="0"/>
-      </w:pPr>
-    </w:p>
-    <w:p>
-      <w:pPr>
-        <w:spacing w:after="0"/>
-      </w:pPr>
-      <w:r>
-        <w:t>Afin de générer les vecteurs de teste, un petit programme C++ a été créé afin d’automatiser le processus de génération de vecteurs de teste. Le code du programme en question est réalisé dans le fichier</w:t>
-      </w:r>
-      <w:r>
-        <w:t xml:space="preserve"> « generateur_vecteur_de_test.cpp ».</w:t>
-      </w:r>
-    </w:p>
-    <w:p>
-      <w:pPr>
-        <w:spacing w:after="0"/>
-      </w:pPr>
-    </w:p>
-    <w:p>
-      <w:pPr>
-        <w:spacing w:after="0"/>
-        <w:rPr>
-          <w:rFonts w:cstheme="minorHAnsi"/>
-          <w:iCs/>
-        </w:rPr>
-      </w:pPr>
-      <w:r>
-        <w:t xml:space="preserve">Tel que précisé plus haut, </w:t>
-      </w:r>
-      <w:r>
-        <w:rPr>
-          <w:rFonts w:cstheme="minorHAnsi"/>
-          <w:iCs/>
-        </w:rPr>
-        <w:t>les cas limites utilisés pour un module de N entrées sont les 2</w:t>
-      </w:r>
-      <w:r>
-        <w:rPr>
-          <w:rFonts w:cstheme="minorHAnsi"/>
-          <w:iCs/>
-          <w:vertAlign w:val="superscript"/>
-        </w:rPr>
-        <w:t>N</w:t>
-      </w:r>
-      <w:r>
-        <w:rPr>
-          <w:rFonts w:cstheme="minorHAnsi"/>
-          <w:iCs/>
-        </w:rPr>
-        <w:t xml:space="preserve"> combinaisons d’entrées pour lesquelles tous les bits d’une ou de plusieurs des entrées sont des ‘1’ logiques ou des ‘0’ logiques. Par exemple, les module </w:t>
       </w:r>
       <w:proofErr w:type="spellStart"/>
       <w:r>
@@ -5092,7 +5053,13 @@
         <w:t>P</w:t>
       </w:r>
       <w:r>
-        <w:t>our les module sigma0, sigma1, sigma2 et sigma3 prenant chacun une entrée de 32 bits, les cas limites considérés sont les cas valeurs de l’entrée x suivantes : {0x00000000, 0xFFFFFFFF}.</w:t>
+        <w:t>our les module</w:t>
+      </w:r>
+      <w:r>
+        <w:t>s</w:t>
+      </w:r>
+      <w:r>
+        <w:t xml:space="preserve"> sigma0, sigma1, sigma2 et sigma3 prenant chacun une entrée de 32 bits, les cas limites considérés sont les cas valeurs de l’entrée x suivantes : {0x00000000, 0xFFFFFFFF}.</w:t>
       </w:r>
       <w:r>
         <w:t xml:space="preserve"> Ainsi, pour un module de N entrées ayant donc 2</w:t>
@@ -5168,10 +5135,7 @@
         <w:t xml:space="preserve"> </w:t>
       </w:r>
       <w:r>
-        <w:t>« g</w:t>
-      </w:r>
-      <w:r>
-        <w:t>enerateur_vecteur_de_test.cpp »</w:t>
+        <w:t>« generateur_vecteur_de_test.cpp »</w:t>
       </w:r>
       <w:r>
         <w:t>. </w:t>
@@ -5276,11 +5240,11 @@
       <w:pPr>
         <w:pStyle w:val="Titre2"/>
       </w:pPr>
-      <w:bookmarkStart w:id="10" w:name="_Toc32948819"/>
+      <w:bookmarkStart w:id="9" w:name="_Toc32948819"/>
       <w:r>
         <w:t>Description des résultats obtenus</w:t>
       </w:r>
-      <w:bookmarkEnd w:id="10"/>
+      <w:bookmarkEnd w:id="9"/>
     </w:p>
     <w:p>
       <w:pPr>
@@ -5356,7 +5320,7 @@
           <w:rFonts w:cstheme="minorHAnsi"/>
           <w:iCs/>
         </w:rPr>
-        <w:t xml:space="preserve"> sont des tous des signaux de 32 bits, changeant de valeur à intervalle de 10 ns, correspondant à l’entrée simulée et la sortie simulée de</w:t>
+        <w:t xml:space="preserve"> sont tous des signaux de 32 bits, changeant de valeur à intervalle de 10 ns, correspondant à l’entrée simulée et la sortie simulée de</w:t>
       </w:r>
       <w:r>
         <w:rPr>
@@ -5377,7 +5341,21 @@
           <w:rFonts w:cstheme="minorHAnsi"/>
           <w:iCs/>
         </w:rPr>
-        <w:t xml:space="preserve"> compris dans leur simulation respective</w:t>
+        <w:t xml:space="preserve"> compris</w:t>
+      </w:r>
+      <w:r>
+        <w:rPr>
+          <w:rFonts w:cstheme="minorHAnsi"/>
+          <w:iCs/>
+        </w:rPr>
+        <w:t>es</w:t>
+      </w:r>
+      <w:r>
+        <w:rPr>
+          <w:rFonts w:cstheme="minorHAnsi"/>
+          <w:iCs/>
+        </w:rPr>
+        <w:t xml:space="preserve"> dans leur simulation respective</w:t>
       </w:r>
       <w:r>
         <w:rPr>
@@ -8508,7 +8486,7 @@
       <w:pPr>
         <w:pStyle w:val="Titre1"/>
       </w:pPr>
-      <w:bookmarkStart w:id="11" w:name="_Toc32948820"/>
+      <w:bookmarkStart w:id="10" w:name="_Toc32948820"/>
       <w:r>
         <w:lastRenderedPageBreak/>
         <w:t>R</w:t>
@@ -8519,37 +8497,169 @@
       <w:r>
         <w:t>s</w:t>
       </w:r>
+      <w:bookmarkEnd w:id="10"/>
+    </w:p>
+    <w:p>
+      <w:pPr>
+        <w:pStyle w:val="Titre2"/>
+      </w:pPr>
+      <w:bookmarkStart w:id="11" w:name="_Toc32948821"/>
+      <w:r>
+        <w:t>Question 1</w:t>
+      </w:r>
       <w:bookmarkEnd w:id="11"/>
     </w:p>
     <w:p>
       <w:pPr>
+        <w:spacing w:after="0"/>
+      </w:pPr>
+      <w:r>
+        <w:rPr>
+          <w:rFonts w:ascii="Calibri" w:hAnsi="Calibri" w:cs="Calibri"/>
+          <w:b/>
+          <w:bCs/>
+        </w:rPr>
+        <w:t>De quelle façon pourriez-vous déterminer que votre programme géné</w:t>
+      </w:r>
+      <w:r>
+        <w:rPr>
+          <w:rFonts w:ascii="Calibri" w:hAnsi="Calibri" w:cs="Calibri"/>
+          <w:b/>
+          <w:bCs/>
+        </w:rPr>
+        <w:t xml:space="preserve">rateur de tables </w:t>
+      </w:r>
+      <w:r>
+        <w:rPr>
+          <w:rFonts w:ascii="Calibri" w:hAnsi="Calibri" w:cs="Calibri"/>
+          <w:b/>
+          <w:bCs/>
+        </w:rPr>
+        <w:t>fonctionne</w:t>
+      </w:r>
+      <w:r>
+        <w:rPr>
+          <w:rFonts w:ascii="Calibri" w:hAnsi="Calibri" w:cs="Calibri"/>
+          <w:b/>
+          <w:bCs/>
+        </w:rPr>
+        <w:t>? En d’autres mot</w:t>
+      </w:r>
+      <w:r>
+        <w:rPr>
+          <w:rFonts w:ascii="Calibri" w:hAnsi="Calibri" w:cs="Calibri"/>
+          <w:b/>
+          <w:bCs/>
+        </w:rPr>
+        <w:t>s, pourquoi faites-vous confiance</w:t>
+      </w:r>
+      <w:r>
+        <w:rPr>
+          <w:rFonts w:ascii="Calibri" w:hAnsi="Calibri" w:cs="Calibri"/>
+          <w:b/>
+          <w:bCs/>
+        </w:rPr>
+        <w:t xml:space="preserve"> en votre programme pour générer les bonnes </w:t>
+      </w:r>
+      <w:r>
+        <w:rPr>
+          <w:rFonts w:ascii="Calibri" w:hAnsi="Calibri" w:cs="Calibri"/>
+          <w:b/>
+          <w:bCs/>
+        </w:rPr>
+        <w:t>valeurs</w:t>
+      </w:r>
+      <w:r>
+        <w:rPr>
+          <w:rFonts w:ascii="Calibri" w:hAnsi="Calibri" w:cs="Calibri"/>
+          <w:b/>
+          <w:bCs/>
+        </w:rPr>
+        <w:t>?</w:t>
+      </w:r>
+    </w:p>
+    <w:p>
+      <w:pPr>
+        <w:spacing w:after="0"/>
+      </w:pPr>
+    </w:p>
+    <w:p>
+      <w:pPr>
+        <w:spacing w:after="0"/>
+      </w:pPr>
+      <w:r>
+        <w:t>On pourrait calculer à la main certaines valeurs précise et vérifier si le résultat est bon. On peut aussi analyser des valeurs générées aléatoirement, et voir le résultat qui y est associé, et refaire les calculs associés.</w:t>
+      </w:r>
+      <w:r>
+        <w:t xml:space="preserve"> Ceci étant dit, nous n’avons pas validé le fonctionnement de notre générateur de tables manuellement.</w:t>
+      </w:r>
+    </w:p>
+    <w:p>
+      <w:pPr>
+        <w:spacing w:after="0"/>
+      </w:pPr>
+    </w:p>
+    <w:p>
+      <w:pPr>
+        <w:spacing w:after="0"/>
+      </w:pPr>
+      <w:r>
+        <w:t xml:space="preserve">La confiance portée au programme générateur de tables est basée sur deux éléments. D’une part, le programme générateur de table est programmé dans un langage de programmation qui est davantage maitrisé que le VHDL et plus simplement manipulable, soit le C++. Par conséquent, le résultat d’une fonction écrite en C++ est plus prévisible que le résultat de la même fonction pour laquelle une implémentation en VHDL aurait été écrite. Ceci est donc la première raison pour laquelle on fait confiance au générateur de table écrit en C++. </w:t>
+      </w:r>
+    </w:p>
+    <w:p>
+      <w:pPr>
+        <w:spacing w:after="0"/>
+      </w:pPr>
+    </w:p>
+    <w:p>
+      <w:pPr>
+        <w:spacing w:after="0"/>
+      </w:pPr>
+      <w:r>
+        <w:t>L’autre élément qui permet de faire confiance au générateur de table est, paradoxalement, le fait que la sortie du générateur de table ainsi que celle du module que l’on souhaite tester correspondent. Ainsi, puisque les deux correspondent, cela</w:t>
+      </w:r>
+      <w:r>
+        <w:t xml:space="preserve"> a pour effet de confirmer le fonctionnement du module et également d’augmenter le niveau de confiance porté dans le générateur de table puisqu’il est peu probable que les deux éléments correspondent si l’un d’eux possédait une erreur.</w:t>
+      </w:r>
+    </w:p>
+    <w:p>
+      <w:pPr>
+        <w:spacing w:after="0"/>
+      </w:pPr>
+    </w:p>
+    <w:p>
+      <w:pPr>
         <w:pStyle w:val="Titre2"/>
       </w:pPr>
-      <w:bookmarkStart w:id="12" w:name="_Toc32948821"/>
-      <w:r>
-        <w:t>Question 1</w:t>
+      <w:bookmarkStart w:id="12" w:name="_Toc32948822"/>
+      <w:r>
+        <w:t xml:space="preserve">Question </w:t>
+      </w:r>
+      <w:r>
+        <w:t>2</w:t>
       </w:r>
       <w:bookmarkEnd w:id="12"/>
-    </w:p>
-    <w:p>
-      <w:pPr>
-        <w:spacing w:after="0"/>
-      </w:pPr>
-      <w:r>
+      <w:r>
+        <w:t xml:space="preserve"> </w:t>
+      </w:r>
+    </w:p>
+    <w:p>
+      <w:pPr>
+        <w:spacing w:after="0"/>
         <w:rPr>
           <w:rFonts w:ascii="Calibri" w:hAnsi="Calibri" w:cs="Calibri"/>
           <w:b/>
           <w:bCs/>
         </w:rPr>
-        <w:t>De quelle façon pourriez-vous déterminer que votre programme géné</w:t>
-      </w:r>
+      </w:pPr>
       <w:r>
         <w:rPr>
           <w:rFonts w:ascii="Calibri" w:hAnsi="Calibri" w:cs="Calibri"/>
           <w:b/>
           <w:bCs/>
         </w:rPr>
-        <w:t xml:space="preserve">rateur de tables </w:t>
+        <w:t>Copier/coller les valeurs générées est une tâ</w:t>
       </w:r>
       <w:r>
         <w:rPr>
@@ -8557,7 +8667,7 @@
           <w:b/>
           <w:bCs/>
         </w:rPr>
-        <w:t>fonctionne</w:t>
+        <w:t>che fatigante. De quelle(s) façon(s) pourrait-on faire un banc d’essai, sans avoir à</w:t>
       </w:r>
       <w:r>
         <w:rPr>
@@ -8565,7 +8675,7 @@
           <w:b/>
           <w:bCs/>
         </w:rPr>
-        <w:t>? En d’autres mot</w:t>
+        <w:t xml:space="preserve"> </w:t>
       </w:r>
       <w:r>
         <w:rPr>
@@ -8573,7 +8683,7 @@
           <w:b/>
           <w:bCs/>
         </w:rPr>
-        <w:t>s, pourquoi faites-vous confiance</w:t>
+        <w:t xml:space="preserve">copier/coller de nouvelles </w:t>
       </w:r>
       <w:r>
         <w:rPr>
@@ -8581,7 +8691,7 @@
           <w:b/>
           <w:bCs/>
         </w:rPr>
-        <w:t xml:space="preserve"> en votre programme pour générer les bonnes </w:t>
+        <w:t>tables</w:t>
       </w:r>
       <w:r>
         <w:rPr>
@@ -8589,14 +8699,6 @@
           <w:b/>
           <w:bCs/>
         </w:rPr>
-        <w:t>valeurs</w:t>
-      </w:r>
-      <w:r>
-        <w:rPr>
-          <w:rFonts w:ascii="Calibri" w:hAnsi="Calibri" w:cs="Calibri"/>
-          <w:b/>
-          <w:bCs/>
-        </w:rPr>
         <w:t>?</w:t>
       </w:r>
     </w:p>
@@ -8610,39 +8712,20 @@
         <w:spacing w:after="0"/>
       </w:pPr>
       <w:r>
-        <w:t>On pourrait calculer à la main certaines valeurs précise et vérifier si le résultat est bon. On peut aussi analyser des valeurs générées aléatoirement, et voir le résultat qui y est associé, et refaire les calculs associés.</w:t>
-      </w:r>
-      <w:r>
-        <w:t xml:space="preserve"> Ceci étant dit, nous n’avons pas validé le fonctionnement de notre générateur de tables manuellement.</w:t>
-      </w:r>
-    </w:p>
-    <w:p>
-      <w:pPr>
-        <w:spacing w:after="0"/>
-      </w:pPr>
-    </w:p>
-    <w:p>
-      <w:pPr>
-        <w:spacing w:after="0"/>
-      </w:pPr>
-      <w:r>
-        <w:t xml:space="preserve">La confiance portée au programme générateur de tables est basée sur deux éléments. D’une part, le programme générateur de table est programmé dans un langage de programmation qui est davantage maitrisé que le VHDL et plus simplement manipulable, soit le C++. Par conséquent, le résultat d’une fonction écrite en C++ est plus prévisible que le résultat de la même fonction pour laquelle une implémentation en VHDL aurait été écrite. Ceci est donc la première raison pour laquelle on fait confiance au générateur de table écrit en C++. </w:t>
-      </w:r>
-    </w:p>
-    <w:p>
-      <w:pPr>
-        <w:spacing w:after="0"/>
-      </w:pPr>
-    </w:p>
-    <w:p>
-      <w:pPr>
-        <w:spacing w:after="0"/>
-      </w:pPr>
-      <w:r>
-        <w:t>L’autre élément qui permet de faire confiance au générateur de table est, paradoxalement, le fait que la sortie du générateur de table ainsi que celle du module que l’on souhaite tester correspondent. Ainsi, puisque les deux correspondent, cela</w:t>
-      </w:r>
-      <w:r>
-        <w:t xml:space="preserve"> a pour effet de confirmer le fonctionnement du module et également d’augmenter le niveau de confiance porté dans le générateur de table puisqu’il est peu probable que les deux éléments correspondent si l’un d’eux possédait une erreur.</w:t>
+        <w:t>Pour automatiser cette tâche, il pourrait être intéressant de modifier directement depuis le logiciel développé les fichiers du banc d’essai. Il est aussi possible de faire cela au travers d’un script, mais le logiciel peut sans trop de difficulté réaliser cette tâche.</w:t>
+      </w:r>
+    </w:p>
+    <w:p>
+      <w:pPr>
+        <w:spacing w:after="0"/>
+      </w:pPr>
+    </w:p>
+    <w:p>
+      <w:pPr>
+        <w:spacing w:after="0"/>
+      </w:pPr>
+      <w:r>
+        <w:t>Autrement, il serait également possible de directement générer le banc de test en entier à partir du générateur de vecteur de tests. Ainsi, le résultat serait un banc de test directement utilisable, sans nécessité de copier/coller des tables.</w:t>
       </w:r>
     </w:p>
     <w:p>
@@ -8654,116 +8737,11 @@
       <w:pPr>
         <w:pStyle w:val="Titre2"/>
       </w:pPr>
-      <w:bookmarkStart w:id="13" w:name="_Toc32948822"/>
-      <w:r>
-        <w:t xml:space="preserve">Question </w:t>
-      </w:r>
-      <w:r>
-        <w:t>2</w:t>
+      <w:bookmarkStart w:id="13" w:name="_Toc32948823"/>
+      <w:r>
+        <w:t>Question 3</w:t>
       </w:r>
       <w:bookmarkEnd w:id="13"/>
-      <w:r>
-        <w:t xml:space="preserve"> </w:t>
-      </w:r>
-    </w:p>
-    <w:p>
-      <w:pPr>
-        <w:spacing w:after="0"/>
-        <w:rPr>
-          <w:rFonts w:ascii="Calibri" w:hAnsi="Calibri" w:cs="Calibri"/>
-          <w:b/>
-          <w:bCs/>
-        </w:rPr>
-      </w:pPr>
-      <w:r>
-        <w:rPr>
-          <w:rFonts w:ascii="Calibri" w:hAnsi="Calibri" w:cs="Calibri"/>
-          <w:b/>
-          <w:bCs/>
-        </w:rPr>
-        <w:t>Copier/coller les valeurs générées est une tâ</w:t>
-      </w:r>
-      <w:r>
-        <w:rPr>
-          <w:rFonts w:ascii="Calibri" w:hAnsi="Calibri" w:cs="Calibri"/>
-          <w:b/>
-          <w:bCs/>
-        </w:rPr>
-        <w:t>che fatigante. De quelle(s) façon(s) pourrait-on faire un banc d’essai, sans avoir à</w:t>
-      </w:r>
-      <w:r>
-        <w:rPr>
-          <w:rFonts w:ascii="Calibri" w:hAnsi="Calibri" w:cs="Calibri"/>
-          <w:b/>
-          <w:bCs/>
-        </w:rPr>
-        <w:t xml:space="preserve"> </w:t>
-      </w:r>
-      <w:r>
-        <w:rPr>
-          <w:rFonts w:ascii="Calibri" w:hAnsi="Calibri" w:cs="Calibri"/>
-          <w:b/>
-          <w:bCs/>
-        </w:rPr>
-        <w:t xml:space="preserve">copier/coller de nouvelles </w:t>
-      </w:r>
-      <w:r>
-        <w:rPr>
-          <w:rFonts w:ascii="Calibri" w:hAnsi="Calibri" w:cs="Calibri"/>
-          <w:b/>
-          <w:bCs/>
-        </w:rPr>
-        <w:t>tables</w:t>
-      </w:r>
-      <w:r>
-        <w:rPr>
-          <w:rFonts w:ascii="Calibri" w:hAnsi="Calibri" w:cs="Calibri"/>
-          <w:b/>
-          <w:bCs/>
-        </w:rPr>
-        <w:t>?</w:t>
-      </w:r>
-    </w:p>
-    <w:p>
-      <w:pPr>
-        <w:spacing w:after="0"/>
-      </w:pPr>
-    </w:p>
-    <w:p>
-      <w:pPr>
-        <w:spacing w:after="0"/>
-      </w:pPr>
-      <w:r>
-        <w:t>Pour automatiser cette tâche, il pourrait être intéressant de modifier directement depuis le logiciel développé les fichiers du banc d’essai. Il est aussi possible de faire cela au travers d’un script, mais le logiciel peut sans trop de difficulté réaliser cette tâche.</w:t>
-      </w:r>
-    </w:p>
-    <w:p>
-      <w:pPr>
-        <w:spacing w:after="0"/>
-      </w:pPr>
-    </w:p>
-    <w:p>
-      <w:pPr>
-        <w:spacing w:after="0"/>
-      </w:pPr>
-      <w:r>
-        <w:t>Autrement, il serait également possible de directement générer le banc de test en entier à partir du générateur de vecteur de tests. Ainsi, le résultat serait un banc de test directement utilisable, sans nécessité de copier/coller des tables.</w:t>
-      </w:r>
-    </w:p>
-    <w:p>
-      <w:pPr>
-        <w:spacing w:after="0"/>
-      </w:pPr>
-    </w:p>
-    <w:p>
-      <w:pPr>
-        <w:pStyle w:val="Titre2"/>
-      </w:pPr>
-      <w:bookmarkStart w:id="14" w:name="_Toc32948823"/>
-      <w:r>
-        <w:t>Question 3</w:t>
-      </w:r>
-      <w:bookmarkEnd w:id="14"/>
       <w:r>
         <w:t xml:space="preserve"> </w:t>
       </w:r>
@@ -8870,6 +8848,8 @@
           <w:rFonts w:cstheme="minorHAnsi"/>
         </w:rPr>
       </w:pPr>
+      <w:bookmarkStart w:id="14" w:name="_GoBack"/>
+      <w:bookmarkEnd w:id="14"/>
     </w:p>
     <w:sectPr>
       <w:headerReference w:type="default" r:id="rId21"/>
@@ -8885,7 +8865,7 @@
 </file>
 
 <file path=word/endnotes.xml><?xml version="1.0" encoding="utf-8"?>
-<w:endnotes xmlns:wpc="http://schemas.microsoft.com/office/word/2010/wordprocessingCanvas" xmlns:cx="http://schemas.microsoft.com/office/drawing/2014/chartex" xmlns:mc="http://schemas.openxmlformats.org/markup-compatibility/2006" xmlns:o="urn:schemas-microsoft-com:office:office" xmlns:r="http://schemas.openxmlformats.org/officeDocument/2006/relationships" xmlns:m="http://schemas.openxmlformats.org/officeDocument/2006/math" xmlns:v="urn:schemas-microsoft-com:vml" xmlns:wp14="http://schemas.microsoft.com/office/word/2010/wordprocessingDrawing" xmlns:wp="http://schemas.openxmlformats.org/drawingml/2006/wordprocessingDrawing" xmlns:w10="urn:schemas-microsoft-com:office:word" xmlns:w="http://schemas.openxmlformats.org/wordprocessingml/2006/main" xmlns:w14="http://schemas.microsoft.com/office/word/2010/wordml" xmlns:w15="http://schemas.microsoft.com/office/word/2012/wordml" xmlns:w16se="http://schemas.microsoft.com/office/word/2015/wordml/symex" xmlns:wpg="http://schemas.microsoft.com/office/word/2010/wordprocessingGroup" xmlns:wpi="http://schemas.microsoft.com/office/word/2010/wordprocessingInk" xmlns:wne="http://schemas.microsoft.com/office/word/2006/wordml" xmlns:wps="http://schemas.microsoft.com/office/word/2010/wordprocessingShape" mc:Ignorable="w14 w15 w16se wp14">
+<w:endnotes xmlns:wpc="http://schemas.microsoft.com/office/word/2010/wordprocessingCanvas" xmlns:cx="http://schemas.microsoft.com/office/drawing/2014/chartex" xmlns:cx1="http://schemas.microsoft.com/office/drawing/2015/9/8/chartex" xmlns:cx2="http://schemas.microsoft.com/office/drawing/2015/10/21/chartex" xmlns:cx3="http://schemas.microsoft.com/office/drawing/2016/5/9/chartex" xmlns:cx4="http://schemas.microsoft.com/office/drawing/2016/5/10/chartex" xmlns:cx5="http://schemas.microsoft.com/office/drawing/2016/5/11/chartex" xmlns:cx6="http://schemas.microsoft.com/office/drawing/2016/5/12/chartex" xmlns:cx7="http://schemas.microsoft.com/office/drawing/2016/5/13/chartex" xmlns:cx8="http://schemas.microsoft.com/office/drawing/2016/5/14/chartex" xmlns:mc="http://schemas.openxmlformats.org/markup-compatibility/2006" xmlns:aink="http://schemas.microsoft.com/office/drawing/2016/ink" xmlns:am3d="http://schemas.microsoft.com/office/drawing/2017/model3d" xmlns:o="urn:schemas-microsoft-com:office:office" xmlns:r="http://schemas.openxmlformats.org/officeDocument/2006/relationships" xmlns:m="http://schemas.openxmlformats.org/officeDocument/2006/math" xmlns:v="urn:schemas-microsoft-com:vml" xmlns:wp14="http://schemas.microsoft.com/office/word/2010/wordprocessingDrawing" xmlns:wp="http://schemas.openxmlformats.org/drawingml/2006/wordprocessingDrawing" xmlns:w10="urn:schemas-microsoft-com:office:word" xmlns:w="http://schemas.openxmlformats.org/wordprocessingml/2006/main" xmlns:w14="http://schemas.microsoft.com/office/word/2010/wordml" xmlns:w15="http://schemas.microsoft.com/office/word/2012/wordml" xmlns:w16cex="http://schemas.microsoft.com/office/word/2018/wordml/cex" xmlns:w16cid="http://schemas.microsoft.com/office/word/2016/wordml/cid" xmlns:w16="http://schemas.microsoft.com/office/word/2018/wordml" xmlns:w16se="http://schemas.microsoft.com/office/word/2015/wordml/symex" xmlns:wpg="http://schemas.microsoft.com/office/word/2010/wordprocessingGroup" xmlns:wpi="http://schemas.microsoft.com/office/word/2010/wordprocessingInk" xmlns:wne="http://schemas.microsoft.com/office/word/2006/wordml" xmlns:wps="http://schemas.microsoft.com/office/word/2010/wordprocessingShape" mc:Ignorable="w14 w15 w16se w16cid w16 w16cex wp14">
   <w:endnote w:type="separator" w:id="-1">
     <w:p>
       <w:pPr>
@@ -8910,7 +8890,7 @@
 </file>
 
 <file path=word/footer1.xml><?xml version="1.0" encoding="utf-8"?>
-<w:ftr xmlns:wpc="http://schemas.microsoft.com/office/word/2010/wordprocessingCanvas" xmlns:cx="http://schemas.microsoft.com/office/drawing/2014/chartex" xmlns:mc="http://schemas.openxmlformats.org/markup-compatibility/2006" xmlns:o="urn:schemas-microsoft-com:office:office" xmlns:r="http://schemas.openxmlformats.org/officeDocument/2006/relationships" xmlns:m="http://schemas.openxmlformats.org/officeDocument/2006/math" xmlns:v="urn:schemas-microsoft-com:vml" xmlns:wp14="http://schemas.microsoft.com/office/word/2010/wordprocessingDrawing" xmlns:wp="http://schemas.openxmlformats.org/drawingml/2006/wordprocessingDrawing" xmlns:w10="urn:schemas-microsoft-com:office:word" xmlns:w="http://schemas.openxmlformats.org/wordprocessingml/2006/main" xmlns:w14="http://schemas.microsoft.com/office/word/2010/wordml" xmlns:w15="http://schemas.microsoft.com/office/word/2012/wordml" xmlns:w16se="http://schemas.microsoft.com/office/word/2015/wordml/symex" xmlns:wpg="http://schemas.microsoft.com/office/word/2010/wordprocessingGroup" xmlns:wpi="http://schemas.microsoft.com/office/word/2010/wordprocessingInk" xmlns:wne="http://schemas.microsoft.com/office/word/2006/wordml" xmlns:wps="http://schemas.microsoft.com/office/word/2010/wordprocessingShape" mc:Ignorable="w14 w15 w16se wp14">
+<w:ftr xmlns:wpc="http://schemas.microsoft.com/office/word/2010/wordprocessingCanvas" xmlns:cx="http://schemas.microsoft.com/office/drawing/2014/chartex" xmlns:cx1="http://schemas.microsoft.com/office/drawing/2015/9/8/chartex" xmlns:cx2="http://schemas.microsoft.com/office/drawing/2015/10/21/chartex" xmlns:cx3="http://schemas.microsoft.com/office/drawing/2016/5/9/chartex" xmlns:cx4="http://schemas.microsoft.com/office/drawing/2016/5/10/chartex" xmlns:cx5="http://schemas.microsoft.com/office/drawing/2016/5/11/chartex" xmlns:cx6="http://schemas.microsoft.com/office/drawing/2016/5/12/chartex" xmlns:cx7="http://schemas.microsoft.com/office/drawing/2016/5/13/chartex" xmlns:cx8="http://schemas.microsoft.com/office/drawing/2016/5/14/chartex" xmlns:mc="http://schemas.openxmlformats.org/markup-compatibility/2006" xmlns:aink="http://schemas.microsoft.com/office/drawing/2016/ink" xmlns:am3d="http://schemas.microsoft.com/office/drawing/2017/model3d" xmlns:o="urn:schemas-microsoft-com:office:office" xmlns:r="http://schemas.openxmlformats.org/officeDocument/2006/relationships" xmlns:m="http://schemas.openxmlformats.org/officeDocument/2006/math" xmlns:v="urn:schemas-microsoft-com:vml" xmlns:wp14="http://schemas.microsoft.com/office/word/2010/wordprocessingDrawing" xmlns:wp="http://schemas.openxmlformats.org/drawingml/2006/wordprocessingDrawing" xmlns:w10="urn:schemas-microsoft-com:office:word" xmlns:w="http://schemas.openxmlformats.org/wordprocessingml/2006/main" xmlns:w14="http://schemas.microsoft.com/office/word/2010/wordml" xmlns:w15="http://schemas.microsoft.com/office/word/2012/wordml" xmlns:w16cex="http://schemas.microsoft.com/office/word/2018/wordml/cex" xmlns:w16cid="http://schemas.microsoft.com/office/word/2016/wordml/cid" xmlns:w16="http://schemas.microsoft.com/office/word/2018/wordml" xmlns:w16se="http://schemas.microsoft.com/office/word/2015/wordml/symex" xmlns:wpg="http://schemas.microsoft.com/office/word/2010/wordprocessingGroup" xmlns:wpi="http://schemas.microsoft.com/office/word/2010/wordprocessingInk" xmlns:wne="http://schemas.microsoft.com/office/word/2006/wordml" xmlns:wps="http://schemas.microsoft.com/office/word/2010/wordprocessingShape" mc:Ignorable="w14 w15 w16se w16cid w16 w16cex wp14">
   <w:p>
     <w:pPr>
       <w:pStyle w:val="Pieddepage"/>
@@ -8949,7 +8929,7 @@
 </file>
 
 <file path=word/footnotes.xml><?xml version="1.0" encoding="utf-8"?>
-<w:footnotes xmlns:wpc="http://schemas.microsoft.com/office/word/2010/wordprocessingCanvas" xmlns:cx="http://schemas.microsoft.com/office/drawing/2014/chartex" xmlns:mc="http://schemas.openxmlformats.org/markup-compatibility/2006" xmlns:o="urn:schemas-microsoft-com:office:office" xmlns:r="http://schemas.openxmlformats.org/officeDocument/2006/relationships" xmlns:m="http://schemas.openxmlformats.org/officeDocument/2006/math" xmlns:v="urn:schemas-microsoft-com:vml" xmlns:wp14="http://schemas.microsoft.com/office/word/2010/wordprocessingDrawing" xmlns:wp="http://schemas.openxmlformats.org/drawingml/2006/wordprocessingDrawing" xmlns:w10="urn:schemas-microsoft-com:office:word" xmlns:w="http://schemas.openxmlformats.org/wordprocessingml/2006/main" xmlns:w14="http://schemas.microsoft.com/office/word/2010/wordml" xmlns:w15="http://schemas.microsoft.com/office/word/2012/wordml" xmlns:w16se="http://schemas.microsoft.com/office/word/2015/wordml/symex" xmlns:wpg="http://schemas.microsoft.com/office/word/2010/wordprocessingGroup" xmlns:wpi="http://schemas.microsoft.com/office/word/2010/wordprocessingInk" xmlns:wne="http://schemas.microsoft.com/office/word/2006/wordml" xmlns:wps="http://schemas.microsoft.com/office/word/2010/wordprocessingShape" mc:Ignorable="w14 w15 w16se wp14">
+<w:footnotes xmlns:wpc="http://schemas.microsoft.com/office/word/2010/wordprocessingCanvas" xmlns:cx="http://schemas.microsoft.com/office/drawing/2014/chartex" xmlns:cx1="http://schemas.microsoft.com/office/drawing/2015/9/8/chartex" xmlns:cx2="http://schemas.microsoft.com/office/drawing/2015/10/21/chartex" xmlns:cx3="http://schemas.microsoft.com/office/drawing/2016/5/9/chartex" xmlns:cx4="http://schemas.microsoft.com/office/drawing/2016/5/10/chartex" xmlns:cx5="http://schemas.microsoft.com/office/drawing/2016/5/11/chartex" xmlns:cx6="http://schemas.microsoft.com/office/drawing/2016/5/12/chartex" xmlns:cx7="http://schemas.microsoft.com/office/drawing/2016/5/13/chartex" xmlns:cx8="http://schemas.microsoft.com/office/drawing/2016/5/14/chartex" xmlns:mc="http://schemas.openxmlformats.org/markup-compatibility/2006" xmlns:aink="http://schemas.microsoft.com/office/drawing/2016/ink" xmlns:am3d="http://schemas.microsoft.com/office/drawing/2017/model3d" xmlns:o="urn:schemas-microsoft-com:office:office" xmlns:r="http://schemas.openxmlformats.org/officeDocument/2006/relationships" xmlns:m="http://schemas.openxmlformats.org/officeDocument/2006/math" xmlns:v="urn:schemas-microsoft-com:vml" xmlns:wp14="http://schemas.microsoft.com/office/word/2010/wordprocessingDrawing" xmlns:wp="http://schemas.openxmlformats.org/drawingml/2006/wordprocessingDrawing" xmlns:w10="urn:schemas-microsoft-com:office:word" xmlns:w="http://schemas.openxmlformats.org/wordprocessingml/2006/main" xmlns:w14="http://schemas.microsoft.com/office/word/2010/wordml" xmlns:w15="http://schemas.microsoft.com/office/word/2012/wordml" xmlns:w16cex="http://schemas.microsoft.com/office/word/2018/wordml/cex" xmlns:w16cid="http://schemas.microsoft.com/office/word/2016/wordml/cid" xmlns:w16="http://schemas.microsoft.com/office/word/2018/wordml" xmlns:w16se="http://schemas.microsoft.com/office/word/2015/wordml/symex" xmlns:wpg="http://schemas.microsoft.com/office/word/2010/wordprocessingGroup" xmlns:wpi="http://schemas.microsoft.com/office/word/2010/wordprocessingInk" xmlns:wne="http://schemas.microsoft.com/office/word/2006/wordml" xmlns:wps="http://schemas.microsoft.com/office/word/2010/wordprocessingShape" mc:Ignorable="w14 w15 w16se w16cid w16 w16cex wp14">
   <w:footnote w:type="separator" w:id="-1">
     <w:p>
       <w:pPr>
@@ -8974,7 +8954,7 @@
 </file>
 
 <file path=word/header1.xml><?xml version="1.0" encoding="utf-8"?>
-<w:hdr xmlns:wpc="http://schemas.microsoft.com/office/word/2010/wordprocessingCanvas" xmlns:cx="http://schemas.microsoft.com/office/drawing/2014/chartex" xmlns:mc="http://schemas.openxmlformats.org/markup-compatibility/2006" xmlns:o="urn:schemas-microsoft-com:office:office" xmlns:r="http://schemas.openxmlformats.org/officeDocument/2006/relationships" xmlns:m="http://schemas.openxmlformats.org/officeDocument/2006/math" xmlns:v="urn:schemas-microsoft-com:vml" xmlns:wp14="http://schemas.microsoft.com/office/word/2010/wordprocessingDrawing" xmlns:wp="http://schemas.openxmlformats.org/drawingml/2006/wordprocessingDrawing" xmlns:w10="urn:schemas-microsoft-com:office:word" xmlns:w="http://schemas.openxmlformats.org/wordprocessingml/2006/main" xmlns:w14="http://schemas.microsoft.com/office/word/2010/wordml" xmlns:w15="http://schemas.microsoft.com/office/word/2012/wordml" xmlns:w16se="http://schemas.microsoft.com/office/word/2015/wordml/symex" xmlns:wpg="http://schemas.microsoft.com/office/word/2010/wordprocessingGroup" xmlns:wpi="http://schemas.microsoft.com/office/word/2010/wordprocessingInk" xmlns:wne="http://schemas.microsoft.com/office/word/2006/wordml" xmlns:wps="http://schemas.microsoft.com/office/word/2010/wordprocessingShape" mc:Ignorable="w14 w15 w16se wp14">
+<w:hdr xmlns:wpc="http://schemas.microsoft.com/office/word/2010/wordprocessingCanvas" xmlns:cx="http://schemas.microsoft.com/office/drawing/2014/chartex" xmlns:cx1="http://schemas.microsoft.com/office/drawing/2015/9/8/chartex" xmlns:cx2="http://schemas.microsoft.com/office/drawing/2015/10/21/chartex" xmlns:cx3="http://schemas.microsoft.com/office/drawing/2016/5/9/chartex" xmlns:cx4="http://schemas.microsoft.com/office/drawing/2016/5/10/chartex" xmlns:cx5="http://schemas.microsoft.com/office/drawing/2016/5/11/chartex" xmlns:cx6="http://schemas.microsoft.com/office/drawing/2016/5/12/chartex" xmlns:cx7="http://schemas.microsoft.com/office/drawing/2016/5/13/chartex" xmlns:cx8="http://schemas.microsoft.com/office/drawing/2016/5/14/chartex" xmlns:mc="http://schemas.openxmlformats.org/markup-compatibility/2006" xmlns:aink="http://schemas.microsoft.com/office/drawing/2016/ink" xmlns:am3d="http://schemas.microsoft.com/office/drawing/2017/model3d" xmlns:o="urn:schemas-microsoft-com:office:office" xmlns:r="http://schemas.openxmlformats.org/officeDocument/2006/relationships" xmlns:m="http://schemas.openxmlformats.org/officeDocument/2006/math" xmlns:v="urn:schemas-microsoft-com:vml" xmlns:wp14="http://schemas.microsoft.com/office/word/2010/wordprocessingDrawing" xmlns:wp="http://schemas.openxmlformats.org/drawingml/2006/wordprocessingDrawing" xmlns:w10="urn:schemas-microsoft-com:office:word" xmlns:w="http://schemas.openxmlformats.org/wordprocessingml/2006/main" xmlns:w14="http://schemas.microsoft.com/office/word/2010/wordml" xmlns:w15="http://schemas.microsoft.com/office/word/2012/wordml" xmlns:w16cex="http://schemas.microsoft.com/office/word/2018/wordml/cex" xmlns:w16cid="http://schemas.microsoft.com/office/word/2016/wordml/cid" xmlns:w16="http://schemas.microsoft.com/office/word/2018/wordml" xmlns:w16se="http://schemas.microsoft.com/office/word/2015/wordml/symex" xmlns:wpg="http://schemas.microsoft.com/office/word/2010/wordprocessingGroup" xmlns:wpi="http://schemas.microsoft.com/office/word/2010/wordprocessingInk" xmlns:wne="http://schemas.microsoft.com/office/word/2006/wordml" xmlns:wps="http://schemas.microsoft.com/office/word/2010/wordprocessingShape" mc:Ignorable="w14 w15 w16se w16cid w16 w16cex wp14">
   <w:p>
     <w:pPr>
       <w:pStyle w:val="En-tte"/>
@@ -8988,7 +8968,7 @@
 </file>
 
 <file path=word/numbering.xml><?xml version="1.0" encoding="utf-8"?>
-<w:numbering xmlns:wpc="http://schemas.microsoft.com/office/word/2010/wordprocessingCanvas" xmlns:cx="http://schemas.microsoft.com/office/drawing/2014/chartex" xmlns:mc="http://schemas.openxmlformats.org/markup-compatibility/2006" xmlns:o="urn:schemas-microsoft-com:office:office" xmlns:r="http://schemas.openxmlformats.org/officeDocument/2006/relationships" xmlns:m="http://schemas.openxmlformats.org/officeDocument/2006/math" xmlns:v="urn:schemas-microsoft-com:vml" xmlns:wp14="http://schemas.microsoft.com/office/word/2010/wordprocessingDrawing" xmlns:wp="http://schemas.openxmlformats.org/drawingml/2006/wordprocessingDrawing" xmlns:w10="urn:schemas-microsoft-com:office:word" xmlns:w="http://schemas.openxmlformats.org/wordprocessingml/2006/main" xmlns:w14="http://schemas.microsoft.com/office/word/2010/wordml" xmlns:w15="http://schemas.microsoft.com/office/word/2012/wordml" xmlns:w16se="http://schemas.microsoft.com/office/word/2015/wordml/symex" xmlns:wpg="http://schemas.microsoft.com/office/word/2010/wordprocessingGroup" xmlns:wpi="http://schemas.microsoft.com/office/word/2010/wordprocessingInk" xmlns:wne="http://schemas.microsoft.com/office/word/2006/wordml" xmlns:wps="http://schemas.microsoft.com/office/word/2010/wordprocessingShape" mc:Ignorable="w14 w15 w16se wp14">
+<w:numbering xmlns:wpc="http://schemas.microsoft.com/office/word/2010/wordprocessingCanvas" xmlns:cx="http://schemas.microsoft.com/office/drawing/2014/chartex" xmlns:cx1="http://schemas.microsoft.com/office/drawing/2015/9/8/chartex" xmlns:cx2="http://schemas.microsoft.com/office/drawing/2015/10/21/chartex" xmlns:cx3="http://schemas.microsoft.com/office/drawing/2016/5/9/chartex" xmlns:cx4="http://schemas.microsoft.com/office/drawing/2016/5/10/chartex" xmlns:cx5="http://schemas.microsoft.com/office/drawing/2016/5/11/chartex" xmlns:cx6="http://schemas.microsoft.com/office/drawing/2016/5/12/chartex" xmlns:cx7="http://schemas.microsoft.com/office/drawing/2016/5/13/chartex" xmlns:cx8="http://schemas.microsoft.com/office/drawing/2016/5/14/chartex" xmlns:mc="http://schemas.openxmlformats.org/markup-compatibility/2006" xmlns:aink="http://schemas.microsoft.com/office/drawing/2016/ink" xmlns:am3d="http://schemas.microsoft.com/office/drawing/2017/model3d" xmlns:o="urn:schemas-microsoft-com:office:office" xmlns:r="http://schemas.openxmlformats.org/officeDocument/2006/relationships" xmlns:m="http://schemas.openxmlformats.org/officeDocument/2006/math" xmlns:v="urn:schemas-microsoft-com:vml" xmlns:wp14="http://schemas.microsoft.com/office/word/2010/wordprocessingDrawing" xmlns:wp="http://schemas.openxmlformats.org/drawingml/2006/wordprocessingDrawing" xmlns:w10="urn:schemas-microsoft-com:office:word" xmlns:w="http://schemas.openxmlformats.org/wordprocessingml/2006/main" xmlns:w14="http://schemas.microsoft.com/office/word/2010/wordml" xmlns:w15="http://schemas.microsoft.com/office/word/2012/wordml" xmlns:w16cex="http://schemas.microsoft.com/office/word/2018/wordml/cex" xmlns:w16cid="http://schemas.microsoft.com/office/word/2016/wordml/cid" xmlns:w16="http://schemas.microsoft.com/office/word/2018/wordml" xmlns:w16se="http://schemas.microsoft.com/office/word/2015/wordml/symex" xmlns:wpg="http://schemas.microsoft.com/office/word/2010/wordprocessingGroup" xmlns:wpi="http://schemas.microsoft.com/office/word/2010/wordprocessingInk" xmlns:wne="http://schemas.microsoft.com/office/word/2006/wordml" xmlns:wps="http://schemas.microsoft.com/office/word/2010/wordprocessingShape" mc:Ignorable="w14 w15 w16se w16cid w16 w16cex wp14">
   <w:abstractNum w:abstractNumId="0" w15:restartNumberingAfterBreak="0">
     <w:nsid w:val="0D733384"/>
     <w:multiLevelType w:val="multilevel"/>
@@ -11272,7 +11252,7 @@
 </file>
 
 <file path=word/styles.xml><?xml version="1.0" encoding="utf-8"?>
-<w:styles xmlns:mc="http://schemas.openxmlformats.org/markup-compatibility/2006" xmlns:r="http://schemas.openxmlformats.org/officeDocument/2006/relationships" xmlns:w="http://schemas.openxmlformats.org/wordprocessingml/2006/main" xmlns:w14="http://schemas.microsoft.com/office/word/2010/wordml" xmlns:w15="http://schemas.microsoft.com/office/word/2012/wordml" xmlns:w16se="http://schemas.microsoft.com/office/word/2015/wordml/symex" mc:Ignorable="w14 w15 w16se">
+<w:styles xmlns:mc="http://schemas.openxmlformats.org/markup-compatibility/2006" xmlns:r="http://schemas.openxmlformats.org/officeDocument/2006/relationships" xmlns:w="http://schemas.openxmlformats.org/wordprocessingml/2006/main" xmlns:w14="http://schemas.microsoft.com/office/word/2010/wordml" xmlns:w15="http://schemas.microsoft.com/office/word/2012/wordml" xmlns:w16cex="http://schemas.microsoft.com/office/word/2018/wordml/cex" xmlns:w16cid="http://schemas.microsoft.com/office/word/2016/wordml/cid" xmlns:w16="http://schemas.microsoft.com/office/word/2018/wordml" xmlns:w16se="http://schemas.microsoft.com/office/word/2015/wordml/symex" mc:Ignorable="w14 w15 w16se w16cid w16 w16cex">
   <w:docDefaults>
     <w:rPrDefault>
       <w:rPr>
@@ -11282,7 +11262,7 @@
     </w:rPrDefault>
     <w:pPrDefault/>
   </w:docDefaults>
-  <w:latentStyles w:defLockedState="0" w:defUIPriority="0" w:defSemiHidden="0" w:defUnhideWhenUsed="0" w:defQFormat="0" w:count="371">
+  <w:latentStyles w:defLockedState="0" w:defUIPriority="0" w:defSemiHidden="0" w:defUnhideWhenUsed="0" w:defQFormat="0" w:count="376">
     <w:lsdException w:name="Normal" w:qFormat="1"/>
     <w:lsdException w:name="heading 1" w:uiPriority="9" w:qFormat="1"/>
     <w:lsdException w:name="heading 2" w:qFormat="1"/>
@@ -11303,7 +11283,6 @@
     <w:lsdException w:name="Strong" w:qFormat="1"/>
     <w:lsdException w:name="Emphasis" w:qFormat="1"/>
     <w:lsdException w:name="HTML Keyboard" w:semiHidden="1" w:unhideWhenUsed="1"/>
-    <w:lsdException w:name="Normal Table" w:semiHidden="1" w:unhideWhenUsed="1"/>
     <w:lsdException w:name="annotation subject" w:semiHidden="1" w:unhideWhenUsed="1"/>
     <w:lsdException w:name="No List" w:semiHidden="1" w:unhideWhenUsed="1"/>
     <w:lsdException w:name="Outline List 1" w:semiHidden="1" w:unhideWhenUsed="1"/>
@@ -11346,11 +11325,8 @@
     <w:lsdException w:name="Table Contemporary" w:semiHidden="1" w:unhideWhenUsed="1"/>
     <w:lsdException w:name="Table Elegant" w:semiHidden="1" w:unhideWhenUsed="1"/>
     <w:lsdException w:name="Table Professional" w:semiHidden="1" w:unhideWhenUsed="1"/>
-    <w:lsdException w:name="Table Subtle 1" w:semiHidden="1" w:unhideWhenUsed="1"/>
     <w:lsdException w:name="Table Subtle 2" w:semiHidden="1" w:unhideWhenUsed="1"/>
     <w:lsdException w:name="Table Web 1" w:semiHidden="1" w:unhideWhenUsed="1"/>
-    <w:lsdException w:name="Table Web 2" w:semiHidden="1" w:unhideWhenUsed="1"/>
-    <w:lsdException w:name="Table Web 3" w:semiHidden="1" w:unhideWhenUsed="1"/>
     <w:lsdException w:name="Balloon Text" w:semiHidden="1" w:unhideWhenUsed="1"/>
     <w:lsdException w:name="Table Theme" w:semiHidden="1" w:unhideWhenUsed="1"/>
     <w:lsdException w:name="Placeholder Text" w:semiHidden="1" w:uiPriority="99"/>
@@ -11568,6 +11544,11 @@
     <w:lsdException w:name="List Table 5 Dark Accent 6" w:uiPriority="50"/>
     <w:lsdException w:name="List Table 6 Colorful Accent 6" w:uiPriority="51"/>
     <w:lsdException w:name="List Table 7 Colorful Accent 6" w:uiPriority="52"/>
+    <w:lsdException w:name="Mention" w:semiHidden="1" w:uiPriority="99" w:unhideWhenUsed="1"/>
+    <w:lsdException w:name="Smart Hyperlink" w:semiHidden="1" w:uiPriority="99" w:unhideWhenUsed="1"/>
+    <w:lsdException w:name="Hashtag" w:semiHidden="1" w:uiPriority="99" w:unhideWhenUsed="1"/>
+    <w:lsdException w:name="Unresolved Mention" w:semiHidden="1" w:uiPriority="99" w:unhideWhenUsed="1"/>
+    <w:lsdException w:name="Smart Link" w:semiHidden="1" w:uiPriority="99" w:unhideWhenUsed="1"/>
   </w:latentStyles>
   <w:style w:type="paragraph" w:default="1" w:styleId="Normal">
     <w:name w:val="Normal"/>
@@ -12373,7 +12354,7 @@
 </file>
 
 <file path=customXml/itemProps1.xml><?xml version="1.0" encoding="utf-8"?>
-<ds:datastoreItem xmlns:ds="http://schemas.openxmlformats.org/officeDocument/2006/customXml" ds:itemID="{AC7B7E15-33E6-44FF-BB91-3FE08E4323B0}">
+<ds:datastoreItem xmlns:ds="http://schemas.openxmlformats.org/officeDocument/2006/customXml" ds:itemID="{830BC16B-AB46-4F5A-8C4E-A0C243D92752}">
   <ds:schemaRefs>
     <ds:schemaRef ds:uri="http://schemas.openxmlformats.org/officeDocument/2006/bibliography"/>
   </ds:schemaRefs>

</xml_diff>